<commit_message>
I had to fix the capital letters
new proto file was built and compile
</commit_message>
<xml_diff>
--- a/Project CA.docx
+++ b/Project CA.docx
@@ -3999,14 +3999,16 @@
         </w:rPr>
         <w:t xml:space="preserve"> </w:t>
       </w:r>
+      <w:proofErr w:type="spellStart"/>
       <w:r>
         <w:rPr>
           <w:rFonts w:ascii="Arial" w:hAnsi="Arial" w:cs="Arial"/>
           <w:spacing w:val="-2"/>
           <w:sz w:val="24"/>
         </w:rPr>
-        <w:t>Implementations</w:t>
-      </w:r>
+        <w:t>Implemeations</w:t>
+      </w:r>
+      <w:proofErr w:type="spellEnd"/>
       <w:r>
         <w:rPr>
           <w:rFonts w:ascii="Arial" w:hAnsi="Arial" w:cs="Arial"/>
@@ -10598,34 +10600,6 @@
 </file>
 
 <file path=customXml/item1.xml><?xml version="1.0" encoding="utf-8"?>
-<b:Sources xmlns:b="http://schemas.openxmlformats.org/officeDocument/2006/bibliography" xmlns="http://schemas.openxmlformats.org/officeDocument/2006/bibliography" SelectedStyle="\APA.XSL" StyleName="APA"/>
-</file>
-
-<file path=customXml/item2.xml><?xml version="1.0" encoding="utf-8"?>
-<?mso-contentType ?>
-<FormTemplates xmlns="http://schemas.microsoft.com/sharepoint/v3/contenttype/forms">
-  <Display>DocumentLibraryForm</Display>
-  <Edit>DocumentLibraryForm</Edit>
-  <New>DocumentLibraryForm</New>
-</FormTemplates>
-</file>
-
-<file path=customXml/item3.xml><?xml version="1.0" encoding="utf-8"?>
-<p:properties xmlns:p="http://schemas.microsoft.com/office/2006/metadata/properties" xmlns:xsi="http://www.w3.org/2001/XMLSchema-instance" xmlns:pc="http://schemas.microsoft.com/office/infopath/2007/PartnerControls">
-  <documentManagement>
-    <lcf76f155ced4ddcb4097134ff3c332f xmlns="7cc86d4e-ae33-4e3c-8257-e555dad90991">
-      <Terms xmlns="http://schemas.microsoft.com/office/infopath/2007/PartnerControls"/>
-    </lcf76f155ced4ddcb4097134ff3c332f>
-    <TaxCatchAll xmlns="99345e40-2e82-43cb-90c0-956846502a4d" xsi:nil="true"/>
-  </documentManagement>
-</p:properties>
-</file>
-
-<file path=customXml/item4.xml><?xml version="1.0" encoding="utf-8"?>
-<LongProperties xmlns="http://schemas.microsoft.com/office/2006/metadata/longProperties"/>
-</file>
-
-<file path=customXml/item5.xml><?xml version="1.0" encoding="utf-8"?>
 <ct:contentTypeSchema xmlns:ct="http://schemas.microsoft.com/office/2006/metadata/contentType" xmlns:ma="http://schemas.microsoft.com/office/2006/metadata/properties/metaAttributes" ct:_="" ma:_="" ma:contentTypeName="Document" ma:contentTypeID="0x010100AE76E4647F10B24FB3D5A4938B327C44" ma:contentTypeVersion="22" ma:contentTypeDescription="Create a new document." ma:contentTypeScope="" ma:versionID="e63921471d8181f4edc84950452744c9">
   <xsd:schema xmlns:xsd="http://www.w3.org/2001/XMLSchema" xmlns:xs="http://www.w3.org/2001/XMLSchema" xmlns:p="http://schemas.microsoft.com/office/2006/metadata/properties" xmlns:ns2="7cc86d4e-ae33-4e3c-8257-e555dad90991" xmlns:ns3="0eb3742e-92fd-4af5-94c0-5ab8f5881fd6" xmlns:ns4="99345e40-2e82-43cb-90c0-956846502a4d" targetNamespace="http://schemas.microsoft.com/office/2006/metadata/properties" ma:root="true" ma:fieldsID="66d2660dcd14e054583281009d94db4e" ns2:_="" ns3:_="" ns4:_="">
     <xsd:import namespace="7cc86d4e-ae33-4e3c-8257-e555dad90991"/>
@@ -10885,42 +10859,35 @@
 </ct:contentTypeSchema>
 </file>
 
-<file path=customXml/itemProps1.xml><?xml version="1.0" encoding="utf-8"?>
-<ds:datastoreItem xmlns:ds="http://schemas.openxmlformats.org/officeDocument/2006/customXml" ds:itemID="{C8A1D27B-5CBA-499E-BF0F-AA2DEA32A355}">
-  <ds:schemaRefs>
-    <ds:schemaRef ds:uri="http://schemas.openxmlformats.org/officeDocument/2006/bibliography"/>
-  </ds:schemaRefs>
-</ds:datastoreItem>
+<file path=customXml/item2.xml><?xml version="1.0" encoding="utf-8"?>
+<LongProperties xmlns="http://schemas.microsoft.com/office/2006/metadata/longProperties"/>
 </file>
 
-<file path=customXml/itemProps2.xml><?xml version="1.0" encoding="utf-8"?>
-<ds:datastoreItem xmlns:ds="http://schemas.openxmlformats.org/officeDocument/2006/customXml" ds:itemID="{72D6CF8B-9383-441F-A3C5-259B65101D1E}">
-  <ds:schemaRefs>
-    <ds:schemaRef ds:uri="http://schemas.microsoft.com/sharepoint/v3/contenttype/forms"/>
-  </ds:schemaRefs>
-</ds:datastoreItem>
+<file path=customXml/item3.xml><?xml version="1.0" encoding="utf-8"?>
+<p:properties xmlns:p="http://schemas.microsoft.com/office/2006/metadata/properties" xmlns:xsi="http://www.w3.org/2001/XMLSchema-instance" xmlns:pc="http://schemas.microsoft.com/office/infopath/2007/PartnerControls">
+  <documentManagement>
+    <lcf76f155ced4ddcb4097134ff3c332f xmlns="7cc86d4e-ae33-4e3c-8257-e555dad90991">
+      <Terms xmlns="http://schemas.microsoft.com/office/infopath/2007/PartnerControls"/>
+    </lcf76f155ced4ddcb4097134ff3c332f>
+    <TaxCatchAll xmlns="99345e40-2e82-43cb-90c0-956846502a4d" xsi:nil="true"/>
+  </documentManagement>
+</p:properties>
 </file>
 
-<file path=customXml/itemProps3.xml><?xml version="1.0" encoding="utf-8"?>
-<ds:datastoreItem xmlns:ds="http://schemas.openxmlformats.org/officeDocument/2006/customXml" ds:itemID="{B07237EF-FD85-4874-BB30-EE43569CA5FA}">
-  <ds:schemaRefs>
-    <ds:schemaRef ds:uri="http://schemas.microsoft.com/office/2006/metadata/properties"/>
-    <ds:schemaRef ds:uri="http://schemas.microsoft.com/office/infopath/2007/PartnerControls"/>
-    <ds:schemaRef ds:uri="7cc86d4e-ae33-4e3c-8257-e555dad90991"/>
-    <ds:schemaRef ds:uri="99345e40-2e82-43cb-90c0-956846502a4d"/>
-  </ds:schemaRefs>
-</ds:datastoreItem>
+<file path=customXml/item4.xml><?xml version="1.0" encoding="utf-8"?>
+<?mso-contentType ?>
+<FormTemplates xmlns="http://schemas.microsoft.com/sharepoint/v3/contenttype/forms">
+  <Display>DocumentLibraryForm</Display>
+  <Edit>DocumentLibraryForm</Edit>
+  <New>DocumentLibraryForm</New>
+</FormTemplates>
 </file>
 
-<file path=customXml/itemProps4.xml><?xml version="1.0" encoding="utf-8"?>
-<ds:datastoreItem xmlns:ds="http://schemas.openxmlformats.org/officeDocument/2006/customXml" ds:itemID="{968DA9CE-F74A-4DF2-BFF5-336359FBC54E}">
-  <ds:schemaRefs>
-    <ds:schemaRef ds:uri="http://schemas.microsoft.com/office/2006/metadata/longProperties"/>
-  </ds:schemaRefs>
-</ds:datastoreItem>
+<file path=customXml/item5.xml><?xml version="1.0" encoding="utf-8"?>
+<b:Sources xmlns:b="http://schemas.openxmlformats.org/officeDocument/2006/bibliography" xmlns="http://schemas.openxmlformats.org/officeDocument/2006/bibliography" SelectedStyle="\APA.XSL" StyleName="APA"/>
 </file>
 
-<file path=customXml/itemProps5.xml><?xml version="1.0" encoding="utf-8"?>
+<file path=customXml/itemProps1.xml><?xml version="1.0" encoding="utf-8"?>
 <ds:datastoreItem xmlns:ds="http://schemas.openxmlformats.org/officeDocument/2006/customXml" ds:itemID="{80B2185A-CF8D-4CAB-9704-4A8ACF565DA3}">
   <ds:schemaRefs>
     <ds:schemaRef ds:uri="http://schemas.microsoft.com/office/2006/metadata/contentType"/>
@@ -10938,4 +10905,39 @@
     <ds:schemaRef ds:uri="http://schemas.microsoft.com/internal/obd"/>
   </ds:schemaRefs>
 </ds:datastoreItem>
+</file>
+
+<file path=customXml/itemProps2.xml><?xml version="1.0" encoding="utf-8"?>
+<ds:datastoreItem xmlns:ds="http://schemas.openxmlformats.org/officeDocument/2006/customXml" ds:itemID="{968DA9CE-F74A-4DF2-BFF5-336359FBC54E}">
+  <ds:schemaRefs>
+    <ds:schemaRef ds:uri="http://schemas.microsoft.com/office/2006/metadata/longProperties"/>
+  </ds:schemaRefs>
+</ds:datastoreItem>
+</file>
+
+<file path=customXml/itemProps3.xml><?xml version="1.0" encoding="utf-8"?>
+<ds:datastoreItem xmlns:ds="http://schemas.openxmlformats.org/officeDocument/2006/customXml" ds:itemID="{B07237EF-FD85-4874-BB30-EE43569CA5FA}">
+  <ds:schemaRefs>
+    <ds:schemaRef ds:uri="http://schemas.microsoft.com/office/2006/metadata/properties"/>
+    <ds:schemaRef ds:uri="http://schemas.microsoft.com/office/infopath/2007/PartnerControls"/>
+    <ds:schemaRef ds:uri="7cc86d4e-ae33-4e3c-8257-e555dad90991"/>
+    <ds:schemaRef ds:uri="99345e40-2e82-43cb-90c0-956846502a4d"/>
+  </ds:schemaRefs>
+</ds:datastoreItem>
+</file>
+
+<file path=customXml/itemProps4.xml><?xml version="1.0" encoding="utf-8"?>
+<ds:datastoreItem xmlns:ds="http://schemas.openxmlformats.org/officeDocument/2006/customXml" ds:itemID="{72D6CF8B-9383-441F-A3C5-259B65101D1E}">
+  <ds:schemaRefs>
+    <ds:schemaRef ds:uri="http://schemas.microsoft.com/sharepoint/v3/contenttype/forms"/>
+  </ds:schemaRefs>
+</ds:datastoreItem>
+</file>
+
+<file path=customXml/itemProps5.xml><?xml version="1.0" encoding="utf-8"?>
+<ds:datastoreItem xmlns:ds="http://schemas.openxmlformats.org/officeDocument/2006/customXml" ds:itemID="{C8A1D27B-5CBA-499E-BF0F-AA2DEA32A355}">
+  <ds:schemaRefs>
+    <ds:schemaRef ds:uri="http://schemas.openxmlformats.org/officeDocument/2006/bibliography"/>
+  </ds:schemaRefs>
+</ds:datastoreItem>
 </file>
</xml_diff>